<commit_message>
laço em laço ok
testado!
</commit_message>
<xml_diff>
--- a/Linguagem Dino.docx
+++ b/Linguagem Dino.docx
@@ -37,6 +37,13 @@
         </w:rPr>
         <w:t>Permitido até 500 Variáveis</w:t>
       </w:r>
+      <w:r>
+        <w:rPr>
+          <w:sz w:val="24"/>
+          <w:szCs w:val="24"/>
+        </w:rPr>
+        <w:t xml:space="preserve"> e 500 linhas de código.</w:t>
+      </w:r>
     </w:p>
     <w:p>
       <w:pPr>
@@ -116,6 +123,7 @@
         </w:rPr>
         <w:t xml:space="preserve">é </w:t>
       </w:r>
+      <w:proofErr w:type="spellStart"/>
       <w:proofErr w:type="gramStart"/>
       <w:r>
         <w:rPr>
@@ -131,6 +139,7 @@
         </w:rPr>
         <w:t>ouble</w:t>
       </w:r>
+      <w:proofErr w:type="spellEnd"/>
       <w:proofErr w:type="gramEnd"/>
       <w:r>
         <w:rPr>
@@ -152,6 +161,35 @@
           <w:szCs w:val="24"/>
         </w:rPr>
       </w:pPr>
+      <w:proofErr w:type="gramStart"/>
+      <w:r>
+        <w:rPr>
+          <w:sz w:val="24"/>
+          <w:szCs w:val="24"/>
+        </w:rPr>
+        <w:t>Comando devem ser</w:t>
+      </w:r>
+      <w:proofErr w:type="gramEnd"/>
+      <w:r>
+        <w:rPr>
+          <w:sz w:val="24"/>
+          <w:szCs w:val="24"/>
+        </w:rPr>
+        <w:t xml:space="preserve"> em letra minúscula.</w:t>
+      </w:r>
+    </w:p>
+    <w:p>
+      <w:pPr>
+        <w:pStyle w:val="PargrafodaLista"/>
+        <w:numPr>
+          <w:ilvl w:val="0"/>
+          <w:numId w:val="1"/>
+        </w:numPr>
+        <w:rPr>
+          <w:sz w:val="24"/>
+          <w:szCs w:val="24"/>
+        </w:rPr>
+      </w:pPr>
       <w:r>
         <w:rPr>
           <w:sz w:val="24"/>
@@ -177,7 +215,21 @@
           <w:sz w:val="24"/>
           <w:szCs w:val="24"/>
         </w:rPr>
-        <w:t>Pode ser usada a vírgula para separar a criação de variáveis.</w:t>
+        <w:t>Pode ser usada a vírgula</w:t>
+      </w:r>
+      <w:r>
+        <w:rPr>
+          <w:sz w:val="24"/>
+          <w:szCs w:val="24"/>
+        </w:rPr>
+        <w:t xml:space="preserve"> e espaço</w:t>
+      </w:r>
+      <w:r>
+        <w:rPr>
+          <w:sz w:val="24"/>
+          <w:szCs w:val="24"/>
+        </w:rPr>
+        <w:t xml:space="preserve"> para separar a criação de variáveis.</w:t>
       </w:r>
     </w:p>
     <w:p>
@@ -382,7 +434,23 @@
           <w:sz w:val="24"/>
           <w:szCs w:val="24"/>
         </w:rPr>
-        <w:t xml:space="preserve"> está condicionada somente a um caso de teste, não é permitido o uso de operadores lógicos com</w:t>
+        <w:t xml:space="preserve"> está condicionada somente a um caso de teste, não é permitido o uso de </w:t>
+      </w:r>
+      <w:proofErr w:type="gramStart"/>
+      <w:r>
+        <w:rPr>
+          <w:sz w:val="24"/>
+          <w:szCs w:val="24"/>
+        </w:rPr>
+        <w:t>operadores</w:t>
+      </w:r>
+      <w:proofErr w:type="gramEnd"/>
+      <w:r>
+        <w:rPr>
+          <w:sz w:val="24"/>
+          <w:szCs w:val="24"/>
+        </w:rPr>
+        <w:t xml:space="preserve"> lógicos com</w:t>
       </w:r>
       <w:r>
         <w:rPr>
@@ -687,6 +755,26 @@
           <w:sz w:val="24"/>
           <w:szCs w:val="24"/>
         </w:rPr>
+        <w:t>São permitido laço dentro de laço.</w:t>
+      </w:r>
+    </w:p>
+    <w:p>
+      <w:pPr>
+        <w:pStyle w:val="PargrafodaLista"/>
+        <w:numPr>
+          <w:ilvl w:val="0"/>
+          <w:numId w:val="1"/>
+        </w:numPr>
+        <w:rPr>
+          <w:sz w:val="24"/>
+          <w:szCs w:val="24"/>
+        </w:rPr>
+      </w:pPr>
+      <w:r>
+        <w:rPr>
+          <w:sz w:val="24"/>
+          <w:szCs w:val="24"/>
+        </w:rPr>
         <w:t>Laço é feito pela forma ‘do’ ‘</w:t>
       </w:r>
       <w:proofErr w:type="spellStart"/>
@@ -763,9 +851,23 @@
           <w:sz w:val="24"/>
           <w:szCs w:val="24"/>
         </w:rPr>
-        <w:t>do</w:t>
-      </w:r>
-      <w:proofErr w:type="gramEnd"/>
+        <w:t>d</w:t>
+      </w:r>
+      <w:r>
+        <w:rPr>
+          <w:sz w:val="24"/>
+          <w:szCs w:val="24"/>
+        </w:rPr>
+        <w:t>o</w:t>
+      </w:r>
+      <w:proofErr w:type="gramEnd"/>
+      <w:r>
+        <w:rPr>
+          <w:sz w:val="24"/>
+          <w:szCs w:val="24"/>
+        </w:rPr>
+        <w:t xml:space="preserve"> </w:t>
+      </w:r>
       <w:r>
         <w:rPr>
           <w:sz w:val="24"/>
@@ -773,6 +875,7 @@
         </w:rPr>
         <w:t>{</w:t>
       </w:r>
+      <w:proofErr w:type="gramStart"/>
     </w:p>
     <w:p>
       <w:pPr>
@@ -783,6 +886,7 @@
           <w:szCs w:val="24"/>
         </w:rPr>
       </w:pPr>
+      <w:proofErr w:type="gramEnd"/>
       <w:r>
         <w:rPr>
           <w:sz w:val="24"/>
@@ -1087,55 +1191,55 @@
           <w:szCs w:val="24"/>
         </w:rPr>
         <w:t>:</w:t>
-      </w:r>
-    </w:p>
-    <w:p>
-      <w:pPr>
-        <w:pStyle w:val="PargrafodaLista"/>
-        <w:ind w:left="2160"/>
-        <w:rPr>
-          <w:sz w:val="24"/>
-          <w:szCs w:val="24"/>
-        </w:rPr>
-      </w:pPr>
-      <w:proofErr w:type="spellStart"/>
-      <w:proofErr w:type="gramStart"/>
-      <w:r>
-        <w:rPr>
-          <w:sz w:val="24"/>
-          <w:szCs w:val="24"/>
-        </w:rPr>
-        <w:t>imprimaNumero</w:t>
-      </w:r>
-      <w:proofErr w:type="spellEnd"/>
-      <w:proofErr w:type="gramEnd"/>
-      <w:r>
-        <w:rPr>
-          <w:sz w:val="24"/>
-          <w:szCs w:val="24"/>
-        </w:rPr>
-        <w:t xml:space="preserve">(20); </w:t>
-      </w:r>
-      <w:r>
-        <w:rPr>
-          <w:sz w:val="24"/>
-          <w:szCs w:val="24"/>
-        </w:rPr>
-        <w:t xml:space="preserve">  </w:t>
-      </w:r>
-      <w:r>
-        <w:rPr>
-          <w:sz w:val="24"/>
-          <w:szCs w:val="24"/>
-        </w:rPr>
-        <w:t>//20</w:t>
       </w:r>
       <w:bookmarkStart w:id="0" w:name="_GoBack"/>
       <w:bookmarkEnd w:id="0"/>
     </w:p>
+    <w:p>
+      <w:pPr>
+        <w:pStyle w:val="PargrafodaLista"/>
+        <w:ind w:left="2160"/>
+        <w:rPr>
+          <w:sz w:val="24"/>
+          <w:szCs w:val="24"/>
+        </w:rPr>
+      </w:pPr>
+      <w:proofErr w:type="spellStart"/>
+      <w:proofErr w:type="gramStart"/>
+      <w:r>
+        <w:rPr>
+          <w:sz w:val="24"/>
+          <w:szCs w:val="24"/>
+        </w:rPr>
+        <w:t>imprimaNumero</w:t>
+      </w:r>
+      <w:proofErr w:type="spellEnd"/>
+      <w:proofErr w:type="gramEnd"/>
+      <w:r>
+        <w:rPr>
+          <w:sz w:val="24"/>
+          <w:szCs w:val="24"/>
+        </w:rPr>
+        <w:t xml:space="preserve">(20); </w:t>
+      </w:r>
+      <w:r>
+        <w:rPr>
+          <w:sz w:val="24"/>
+          <w:szCs w:val="24"/>
+        </w:rPr>
+        <w:t xml:space="preserve">  </w:t>
+      </w:r>
+      <w:r>
+        <w:rPr>
+          <w:sz w:val="24"/>
+          <w:szCs w:val="24"/>
+        </w:rPr>
+        <w:t>//20</w:t>
+      </w:r>
+    </w:p>
     <w:sectPr>
       <w:pgSz w:w="11906" w:h="16838"/>
-      <w:pgMar w:top="1417" w:right="1701" w:bottom="1417" w:left="1701" w:header="708" w:footer="708" w:gutter="0"/>
+      <w:pgMar w:top="1417" w:right="1701" w:bottom="993" w:left="1701" w:header="708" w:footer="708" w:gutter="0"/>
       <w:cols w:space="708"/>
       <w:docGrid w:linePitch="360"/>
     </w:sectPr>

</xml_diff>